<commit_message>
Añadiendo lineas al texto1
</commit_message>
<xml_diff>
--- a/texto1.docx
+++ b/texto1.docx
@@ -5,6 +5,12 @@
     <w:p>
       <w:r>
         <w:t>HOLA</w:t>
+      </w:r>
+    </w:p>
+    <w:p/>
+    <w:p>
+      <w:r>
+        <w:t xml:space="preserve">AÑADIENDO SEGUNDA LINEA </w:t>
       </w:r>
       <w:bookmarkStart w:id="0" w:name="_GoBack"/>
       <w:bookmarkEnd w:id="0"/>

</xml_diff>

<commit_message>
actualizando texto1 y agregando prueba1.xlsx
</commit_message>
<xml_diff>
--- a/texto1.docx
+++ b/texto1.docx
@@ -12,6 +12,20 @@
       <w:r>
         <w:t xml:space="preserve">AÑADIENDO SEGUNDA LINEA </w:t>
       </w:r>
+    </w:p>
+    <w:p/>
+    <w:p>
+      <w:r>
+        <w:t>#YA ESTA SUBIDO A GIT HUB</w:t>
+      </w:r>
+    </w:p>
+    <w:p/>
+    <w:p>
+      <w:r>
+        <w:t>AGREGANDO NUEVAS LINEAS LUEGO DE HABERLO SUBIRLO A GITHUB</w:t>
+      </w:r>
+    </w:p>
+    <w:p>
       <w:bookmarkStart w:id="0" w:name="_GoBack"/>
       <w:bookmarkEnd w:id="0"/>
     </w:p>

</xml_diff>